<commit_message>
Changes to review document
</commit_message>
<xml_diff>
--- a/ams_imd_latches/Review-Sean.docx
+++ b/ams_imd_latches/Review-Sean.docx
@@ -6,7 +6,7 @@
       <w:pPr>
         <w:rPr>
           <w:rFonts w:ascii="Arial" w:hAnsi="Arial" w:cs="Arial"/>
-          <w:sz w:val="24"/>
+          <w:sz w:val="28"/>
           <w:szCs w:val="24"/>
           <w:u w:val="single"/>
           <w:lang w:val="en-US"/>
@@ -15,7 +15,7 @@
       <w:r>
         <w:rPr>
           <w:rFonts w:ascii="Arial" w:hAnsi="Arial" w:cs="Arial"/>
-          <w:sz w:val="24"/>
+          <w:sz w:val="28"/>
           <w:szCs w:val="24"/>
           <w:u w:val="single"/>
           <w:lang w:val="en-US"/>
@@ -309,7 +309,7 @@
       <w:pPr>
         <w:rPr>
           <w:rFonts w:ascii="Arial" w:hAnsi="Arial" w:cs="Arial"/>
-          <w:sz w:val="24"/>
+          <w:sz w:val="28"/>
           <w:szCs w:val="24"/>
           <w:u w:val="single"/>
           <w:lang w:val="en-US"/>
@@ -318,7 +318,7 @@
       <w:r>
         <w:rPr>
           <w:rFonts w:ascii="Arial" w:hAnsi="Arial" w:cs="Arial"/>
-          <w:sz w:val="24"/>
+          <w:sz w:val="28"/>
           <w:szCs w:val="24"/>
           <w:u w:val="single"/>
           <w:lang w:val="en-US"/>
@@ -443,7 +443,7 @@
       <w:pPr>
         <w:rPr>
           <w:rFonts w:ascii="Arial" w:hAnsi="Arial" w:cs="Arial"/>
-          <w:sz w:val="24"/>
+          <w:sz w:val="28"/>
           <w:szCs w:val="24"/>
           <w:u w:val="single"/>
           <w:lang w:val="en-US"/>
@@ -452,7 +452,7 @@
       <w:r>
         <w:rPr>
           <w:rFonts w:ascii="Arial" w:hAnsi="Arial" w:cs="Arial"/>
-          <w:sz w:val="24"/>
+          <w:sz w:val="28"/>
           <w:szCs w:val="24"/>
           <w:u w:val="single"/>
           <w:lang w:val="en-US"/>
@@ -569,16 +569,7 @@
           <w:szCs w:val="24"/>
           <w:lang w:val="en-US"/>
         </w:rPr>
-        <w:t xml:space="preserve">D3: </w:t>
-      </w:r>
-      <w:r>
-        <w:rPr>
-          <w:rFonts w:ascii="Arial" w:hAnsi="Arial" w:cs="Arial"/>
-          <w:sz w:val="24"/>
-          <w:szCs w:val="24"/>
-          <w:lang w:val="en-US"/>
-        </w:rPr>
-        <w:t>Available on Conrad</w:t>
+        <w:t>D3: Available on Conrad</w:t>
       </w:r>
     </w:p>
     <w:p>
@@ -692,20 +683,62 @@
           <w:szCs w:val="24"/>
           <w:lang w:val="en-US"/>
         </w:rPr>
-        <w:t xml:space="preserve">R2, R7, R9: If it this one </w:t>
-      </w:r>
-      <w:hyperlink r:id="rId7" w:history="1">
-        <w:r>
-          <w:rPr>
-            <w:rStyle w:val="Hyperlink"/>
-            <w:rFonts w:ascii="Arial" w:hAnsi="Arial" w:cs="Arial"/>
-            <w:sz w:val="24"/>
-            <w:szCs w:val="24"/>
-            <w:lang w:val="en-US"/>
-          </w:rPr>
-          <w:t>https://www.digikey.de/product-detail/de/nidec-copal-electronics/SM-42TA103/SM-42TA103CT-ND/1632364</w:t>
-        </w:r>
-      </w:hyperlink>
+        <w:t xml:space="preserve">R2, R7, R9: If it </w:t>
+      </w:r>
+      <w:r>
+        <w:rPr>
+          <w:rFonts w:ascii="Arial" w:hAnsi="Arial" w:cs="Arial"/>
+          <w:sz w:val="24"/>
+          <w:szCs w:val="24"/>
+          <w:lang w:val="en-US"/>
+        </w:rPr>
+        <w:t xml:space="preserve">is </w:t>
+      </w:r>
+      <w:r>
+        <w:rPr>
+          <w:rFonts w:ascii="Arial" w:hAnsi="Arial" w:cs="Arial"/>
+          <w:sz w:val="24"/>
+          <w:szCs w:val="24"/>
+          <w:lang w:val="en-US"/>
+        </w:rPr>
+        <w:t xml:space="preserve">this one </w:t>
+      </w:r>
+      <w:bookmarkStart w:id="0" w:name="_Hlk507962739"/>
+      <w:bookmarkStart w:id="1" w:name="_GoBack"/>
+      <w:r>
+        <w:fldChar w:fldCharType="begin"/>
+      </w:r>
+      <w:r>
+        <w:rPr>
+          <w:lang w:val="en-US"/>
+        </w:rPr>
+        <w:instrText xml:space="preserve"> HYPERLINK "https://www.digikey.de/product-detail/de/nidec-copal-electronics/SM-42TA103/SM-42TA103CT-ND/1632364" </w:instrText>
+      </w:r>
+      <w:r>
+        <w:fldChar w:fldCharType="separate"/>
+      </w:r>
+      <w:r>
+        <w:rPr>
+          <w:rStyle w:val="Hyperlink"/>
+          <w:rFonts w:ascii="Arial" w:hAnsi="Arial" w:cs="Arial"/>
+          <w:sz w:val="24"/>
+          <w:szCs w:val="24"/>
+          <w:lang w:val="en-US"/>
+        </w:rPr>
+        <w:t>https://www.digikey.de/product-detail/de/nidec-copal-electronics/SM-42TA103/SM-42TA103CT-ND/1632364</w:t>
+      </w:r>
+      <w:r>
+        <w:rPr>
+          <w:rStyle w:val="Hyperlink"/>
+          <w:rFonts w:ascii="Arial" w:hAnsi="Arial" w:cs="Arial"/>
+          <w:sz w:val="24"/>
+          <w:szCs w:val="24"/>
+          <w:lang w:val="en-US"/>
+        </w:rPr>
+        <w:fldChar w:fldCharType="end"/>
+      </w:r>
+      <w:bookmarkEnd w:id="0"/>
+      <w:bookmarkEnd w:id="1"/>
     </w:p>
     <w:p>
       <w:pPr>
@@ -782,10 +815,46 @@
           <w:szCs w:val="24"/>
           <w:lang w:val="en-US"/>
         </w:rPr>
-        <w:t>. I didn´t bother to loo if we can get some of those :D.</w:t>
-      </w:r>
-      <w:bookmarkStart w:id="0" w:name="_GoBack"/>
-      <w:bookmarkEnd w:id="0"/>
+        <w:t>. I didn´t bother to loo</w:t>
+      </w:r>
+      <w:r>
+        <w:rPr>
+          <w:rFonts w:ascii="Arial" w:hAnsi="Arial" w:cs="Arial"/>
+          <w:sz w:val="24"/>
+          <w:szCs w:val="24"/>
+          <w:lang w:val="en-US"/>
+        </w:rPr>
+        <w:t>k</w:t>
+      </w:r>
+      <w:r>
+        <w:rPr>
+          <w:rFonts w:ascii="Arial" w:hAnsi="Arial" w:cs="Arial"/>
+          <w:sz w:val="24"/>
+          <w:szCs w:val="24"/>
+          <w:lang w:val="en-US"/>
+        </w:rPr>
+        <w:t xml:space="preserve"> if we can get some of </w:t>
+      </w:r>
+      <w:proofErr w:type="gramStart"/>
+      <w:r>
+        <w:rPr>
+          <w:rFonts w:ascii="Arial" w:hAnsi="Arial" w:cs="Arial"/>
+          <w:sz w:val="24"/>
+          <w:szCs w:val="24"/>
+          <w:lang w:val="en-US"/>
+        </w:rPr>
+        <w:t>those :</w:t>
+      </w:r>
+      <w:proofErr w:type="gramEnd"/>
+      <w:r>
+        <w:rPr>
+          <w:rFonts w:ascii="Arial" w:hAnsi="Arial" w:cs="Arial"/>
+          <w:sz w:val="24"/>
+          <w:szCs w:val="24"/>
+          <w:lang w:val="en-US"/>
+        </w:rPr>
+        <w:t>D.</w:t>
+      </w:r>
     </w:p>
     <w:p>
       <w:pPr>

</xml_diff>